<commit_message>
Commit de los no funcionales
</commit_message>
<xml_diff>
--- a/Entregas/2ª Entrega/Acta de reunión de planificación.docx
+++ b/Entregas/2ª Entrega/Acta de reunión de planificación.docx
@@ -1,6 +1,6 @@
 
 <file path=word/document.xml><?xml version="1.0" encoding="utf-8"?>
-<w:document xmlns:wpc="http://schemas.microsoft.com/office/word/2010/wordprocessingCanvas" xmlns:cx="http://schemas.microsoft.com/office/drawing/2014/chartex" xmlns:cx1="http://schemas.microsoft.com/office/drawing/2015/9/8/chartex" xmlns:cx2="http://schemas.microsoft.com/office/drawing/2015/10/21/chartex" xmlns:cx3="http://schemas.microsoft.com/office/drawing/2016/5/9/chartex" xmlns:cx4="http://schemas.microsoft.com/office/drawing/2016/5/10/chartex" xmlns:cx5="http://schemas.microsoft.com/office/drawing/2016/5/11/chartex" xmlns:cx6="http://schemas.microsoft.com/office/drawing/2016/5/12/chartex" xmlns:cx7="http://schemas.microsoft.com/office/drawing/2016/5/13/chartex" xmlns:cx8="http://schemas.microsoft.com/office/drawing/2016/5/14/chartex" xmlns:mc="http://schemas.openxmlformats.org/markup-compatibility/2006" xmlns:aink="http://schemas.microsoft.com/office/drawing/2016/ink" xmlns:am3d="http://schemas.microsoft.com/office/drawing/2017/model3d" xmlns:o="urn:schemas-microsoft-com:office:office" xmlns:r="http://schemas.openxmlformats.org/officeDocument/2006/relationships" xmlns:m="http://schemas.openxmlformats.org/officeDocument/2006/math" xmlns:v="urn:schemas-microsoft-com:vml" xmlns:wp14="http://schemas.microsoft.com/office/word/2010/wordprocessingDrawing" xmlns:wp="http://schemas.openxmlformats.org/drawingml/2006/wordprocessingDrawing" xmlns:w10="urn:schemas-microsoft-com:office:word" xmlns:w="http://schemas.openxmlformats.org/wordprocessingml/2006/main" xmlns:w14="http://schemas.microsoft.com/office/word/2010/wordml" xmlns:w15="http://schemas.microsoft.com/office/word/2012/wordml" xmlns:w16cid="http://schemas.microsoft.com/office/word/2016/wordml/cid" xmlns:w16se="http://schemas.microsoft.com/office/word/2015/wordml/symex" xmlns:wpg="http://schemas.microsoft.com/office/word/2010/wordprocessingGroup" xmlns:wpi="http://schemas.microsoft.com/office/word/2010/wordprocessingInk" xmlns:wne="http://schemas.microsoft.com/office/word/2006/wordml" xmlns:wps="http://schemas.microsoft.com/office/word/2010/wordprocessingShape" mc:Ignorable="w14 w15 w16se w16cid wp14">
+<w:document xmlns:wpc="http://schemas.microsoft.com/office/word/2010/wordprocessingCanvas" xmlns:cx="http://schemas.microsoft.com/office/drawing/2014/chartex" xmlns:cx1="http://schemas.microsoft.com/office/drawing/2015/9/8/chartex" xmlns:cx2="http://schemas.microsoft.com/office/drawing/2015/10/21/chartex" xmlns:cx3="http://schemas.microsoft.com/office/drawing/2016/5/9/chartex" xmlns:cx4="http://schemas.microsoft.com/office/drawing/2016/5/10/chartex" xmlns:cx5="http://schemas.microsoft.com/office/drawing/2016/5/11/chartex" xmlns:cx6="http://schemas.microsoft.com/office/drawing/2016/5/12/chartex" xmlns:cx7="http://schemas.microsoft.com/office/drawing/2016/5/13/chartex" xmlns:cx8="http://schemas.microsoft.com/office/drawing/2016/5/14/chartex" xmlns:mc="http://schemas.openxmlformats.org/markup-compatibility/2006" xmlns:aink="http://schemas.microsoft.com/office/drawing/2016/ink" xmlns:am3d="http://schemas.microsoft.com/office/drawing/2017/model3d" xmlns:o="urn:schemas-microsoft-com:office:office" xmlns:r="http://schemas.openxmlformats.org/officeDocument/2006/relationships" xmlns:m="http://schemas.openxmlformats.org/officeDocument/2006/math" xmlns:v="urn:schemas-microsoft-com:vml" xmlns:wp14="http://schemas.microsoft.com/office/word/2010/wordprocessingDrawing" xmlns:wp="http://schemas.openxmlformats.org/drawingml/2006/wordprocessingDrawing" xmlns:w10="urn:schemas-microsoft-com:office:word" xmlns:w="http://schemas.openxmlformats.org/wordprocessingml/2006/main" xmlns:w14="http://schemas.microsoft.com/office/word/2010/wordml" xmlns:w15="http://schemas.microsoft.com/office/word/2012/wordml" xmlns:w16se="http://schemas.microsoft.com/office/word/2015/wordml/symex" xmlns:wpg="http://schemas.microsoft.com/office/word/2010/wordprocessingGroup" xmlns:wpi="http://schemas.microsoft.com/office/word/2010/wordprocessingInk" xmlns:wne="http://schemas.microsoft.com/office/word/2006/wordml" xmlns:wps="http://schemas.microsoft.com/office/word/2010/wordprocessingShape" mc:Ignorable="w14 w15 w16se wp14">
   <w:body>
     <w:p>
       <w:pPr>
@@ -1973,22 +1973,7 @@
           <w:color w:val="2E5395"/>
           <w:lang w:val="es-ES"/>
         </w:rPr>
-        <w:t>Desarrollo de la</w:t>
-      </w:r>
-      <w:r>
-        <w:rPr>
-          <w:color w:val="2E5395"/>
-          <w:spacing w:val="-1"/>
-          <w:lang w:val="es-ES"/>
-        </w:rPr>
-        <w:t xml:space="preserve"> </w:t>
-      </w:r>
-      <w:r>
-        <w:rPr>
-          <w:color w:val="2E5395"/>
-          <w:lang w:val="es-ES"/>
-        </w:rPr>
-        <w:t>reunión</w:t>
+        <w:t>Requisitos funcionales</w:t>
       </w:r>
     </w:p>
     <w:p>
@@ -3993,6 +3978,735 @@
         </w:rPr>
       </w:pPr>
     </w:p>
+    <w:p>
+      <w:pPr>
+        <w:pStyle w:val="Textoindependiente"/>
+        <w:rPr>
+          <w:lang w:val="es-ES"/>
+        </w:rPr>
+      </w:pPr>
+    </w:p>
+    <w:p>
+      <w:pPr>
+        <w:pStyle w:val="Ttulo1"/>
+        <w:numPr>
+          <w:ilvl w:val="0"/>
+          <w:numId w:val="3"/>
+        </w:numPr>
+        <w:tabs>
+          <w:tab w:val="left" w:pos="1702"/>
+        </w:tabs>
+        <w:spacing w:before="174"/>
+        <w:jc w:val="both"/>
+        <w:rPr>
+          <w:lang w:val="es-ES"/>
+        </w:rPr>
+      </w:pPr>
+      <w:r>
+        <w:rPr>
+          <w:color w:val="2E5395"/>
+          <w:lang w:val="es-ES"/>
+        </w:rPr>
+        <w:t>Requisitos no funcionales</w:t>
+      </w:r>
+    </w:p>
+    <w:p>
+      <w:pPr>
+        <w:pStyle w:val="Ttulo1"/>
+        <w:tabs>
+          <w:tab w:val="left" w:pos="1702"/>
+        </w:tabs>
+        <w:spacing w:before="174"/>
+        <w:ind w:left="0" w:firstLine="0"/>
+        <w:jc w:val="both"/>
+        <w:rPr>
+          <w:lang w:val="es-ES"/>
+        </w:rPr>
+      </w:pPr>
+    </w:p>
+    <w:tbl>
+      <w:tblPr>
+        <w:tblStyle w:val="TableNormal"/>
+        <w:tblW w:w="0" w:type="auto"/>
+        <w:tblInd w:w="1276" w:type="dxa"/>
+        <w:tblBorders>
+          <w:top w:val="single" w:sz="4" w:space="0" w:color="FFFFFF"/>
+          <w:left w:val="single" w:sz="4" w:space="0" w:color="FFFFFF"/>
+          <w:bottom w:val="single" w:sz="4" w:space="0" w:color="FFFFFF"/>
+          <w:right w:val="single" w:sz="4" w:space="0" w:color="FFFFFF"/>
+          <w:insideH w:val="single" w:sz="4" w:space="0" w:color="FFFFFF"/>
+          <w:insideV w:val="single" w:sz="4" w:space="0" w:color="FFFFFF"/>
+        </w:tblBorders>
+        <w:tblLayout w:type="fixed"/>
+        <w:tblLook w:val="01E0" w:firstRow="1" w:lastRow="1" w:firstColumn="1" w:lastColumn="1" w:noHBand="0" w:noVBand="0"/>
+      </w:tblPr>
+      <w:tblGrid>
+        <w:gridCol w:w="1550"/>
+        <w:gridCol w:w="6935"/>
+      </w:tblGrid>
+      <w:tr>
+        <w:trPr>
+          <w:trHeight w:val="268"/>
+        </w:trPr>
+        <w:tc>
+          <w:tcPr>
+            <w:tcW w:w="1550" w:type="dxa"/>
+            <w:tcBorders>
+              <w:top w:val="nil"/>
+              <w:left w:val="nil"/>
+            </w:tcBorders>
+            <w:shd w:val="clear" w:color="auto" w:fill="4471C4"/>
+          </w:tcPr>
+          <w:p>
+            <w:pPr>
+              <w:rPr>
+                <w:b/>
+                <w:color w:val="FFFFFF" w:themeColor="background1"/>
+                <w:lang w:val="es-ES"/>
+              </w:rPr>
+            </w:pPr>
+            <w:r>
+              <w:rPr>
+                <w:b/>
+                <w:color w:val="FFFFFF" w:themeColor="background1"/>
+                <w:lang w:val="es-ES"/>
+              </w:rPr>
+              <w:t xml:space="preserve">  </w:t>
+            </w:r>
+            <w:r>
+              <w:rPr>
+                <w:b/>
+                <w:color w:val="FFFFFF" w:themeColor="background1"/>
+                <w:lang w:val="es-ES"/>
+              </w:rPr>
+              <w:t>Identificador</w:t>
+            </w:r>
+          </w:p>
+        </w:tc>
+        <w:tc>
+          <w:tcPr>
+            <w:tcW w:w="6935" w:type="dxa"/>
+            <w:tcBorders>
+              <w:top w:val="nil"/>
+              <w:right w:val="nil"/>
+            </w:tcBorders>
+            <w:shd w:val="clear" w:color="auto" w:fill="4471C4"/>
+          </w:tcPr>
+          <w:p>
+            <w:pPr>
+              <w:rPr>
+                <w:b/>
+                <w:color w:val="FFFFFF" w:themeColor="background1"/>
+                <w:lang w:val="es-ES"/>
+              </w:rPr>
+            </w:pPr>
+            <w:r>
+              <w:rPr>
+                <w:b/>
+                <w:color w:val="FFFFFF" w:themeColor="background1"/>
+                <w:lang w:val="es-ES"/>
+              </w:rPr>
+              <w:t xml:space="preserve">  </w:t>
+            </w:r>
+            <w:r>
+              <w:rPr>
+                <w:b/>
+                <w:color w:val="FFFFFF" w:themeColor="background1"/>
+                <w:lang w:val="es-ES"/>
+              </w:rPr>
+              <w:t>RNF - 001</w:t>
+            </w:r>
+          </w:p>
+        </w:tc>
+      </w:tr>
+      <w:tr>
+        <w:trPr>
+          <w:trHeight w:val="268"/>
+        </w:trPr>
+        <w:tc>
+          <w:tcPr>
+            <w:tcW w:w="1550" w:type="dxa"/>
+            <w:tcBorders>
+              <w:left w:val="nil"/>
+            </w:tcBorders>
+            <w:shd w:val="clear" w:color="auto" w:fill="4471C4"/>
+          </w:tcPr>
+          <w:p>
+            <w:pPr>
+              <w:pStyle w:val="TableParagraph"/>
+              <w:rPr>
+                <w:b/>
+                <w:lang w:val="es-ES"/>
+              </w:rPr>
+            </w:pPr>
+            <w:r>
+              <w:rPr>
+                <w:b/>
+                <w:color w:val="FFFFFF"/>
+                <w:lang w:val="es-ES"/>
+              </w:rPr>
+              <w:t>Rol</w:t>
+            </w:r>
+          </w:p>
+        </w:tc>
+        <w:tc>
+          <w:tcPr>
+            <w:tcW w:w="6935" w:type="dxa"/>
+            <w:tcBorders>
+              <w:right w:val="nil"/>
+            </w:tcBorders>
+            <w:shd w:val="clear" w:color="auto" w:fill="B4C5E7"/>
+          </w:tcPr>
+          <w:p>
+            <w:pPr>
+              <w:pStyle w:val="TableParagraph"/>
+              <w:rPr>
+                <w:lang w:val="es-ES"/>
+              </w:rPr>
+            </w:pPr>
+            <w:r>
+              <w:rPr>
+                <w:lang w:val="es-ES"/>
+              </w:rPr>
+              <w:t>Cliente</w:t>
+            </w:r>
+          </w:p>
+        </w:tc>
+      </w:tr>
+      <w:tr>
+        <w:trPr>
+          <w:trHeight w:val="537"/>
+        </w:trPr>
+        <w:tc>
+          <w:tcPr>
+            <w:tcW w:w="1550" w:type="dxa"/>
+            <w:tcBorders>
+              <w:left w:val="nil"/>
+            </w:tcBorders>
+            <w:shd w:val="clear" w:color="auto" w:fill="4471C4"/>
+          </w:tcPr>
+          <w:p>
+            <w:pPr>
+              <w:pStyle w:val="TableParagraph"/>
+              <w:spacing w:line="268" w:lineRule="exact"/>
+              <w:rPr>
+                <w:b/>
+                <w:lang w:val="es-ES"/>
+              </w:rPr>
+            </w:pPr>
+            <w:r>
+              <w:rPr>
+                <w:b/>
+                <w:color w:val="FFFFFF"/>
+                <w:lang w:val="es-ES"/>
+              </w:rPr>
+              <w:t>Nombre de la</w:t>
+            </w:r>
+          </w:p>
+          <w:p>
+            <w:pPr>
+              <w:pStyle w:val="TableParagraph"/>
+              <w:spacing w:line="249" w:lineRule="exact"/>
+              <w:rPr>
+                <w:b/>
+                <w:lang w:val="es-ES"/>
+              </w:rPr>
+            </w:pPr>
+            <w:r>
+              <w:rPr>
+                <w:b/>
+                <w:color w:val="FFFFFF"/>
+                <w:lang w:val="es-ES"/>
+              </w:rPr>
+              <w:t>historia</w:t>
+            </w:r>
+          </w:p>
+        </w:tc>
+        <w:tc>
+          <w:tcPr>
+            <w:tcW w:w="6935" w:type="dxa"/>
+            <w:tcBorders>
+              <w:right w:val="nil"/>
+            </w:tcBorders>
+            <w:shd w:val="clear" w:color="auto" w:fill="D9E1F3"/>
+          </w:tcPr>
+          <w:p>
+            <w:pPr>
+              <w:pStyle w:val="TableParagraph"/>
+              <w:spacing w:line="268" w:lineRule="exact"/>
+              <w:rPr>
+                <w:lang w:val="es-ES"/>
+              </w:rPr>
+            </w:pPr>
+            <w:r>
+              <w:rPr>
+                <w:lang w:val="es-ES"/>
+              </w:rPr>
+              <w:t>Servidores en Europa</w:t>
+            </w:r>
+          </w:p>
+        </w:tc>
+      </w:tr>
+      <w:tr>
+        <w:trPr>
+          <w:trHeight w:val="268"/>
+        </w:trPr>
+        <w:tc>
+          <w:tcPr>
+            <w:tcW w:w="1550" w:type="dxa"/>
+            <w:tcBorders>
+              <w:left w:val="nil"/>
+            </w:tcBorders>
+            <w:shd w:val="clear" w:color="auto" w:fill="4471C4"/>
+          </w:tcPr>
+          <w:p>
+            <w:pPr>
+              <w:pStyle w:val="TableParagraph"/>
+              <w:rPr>
+                <w:b/>
+                <w:lang w:val="es-ES"/>
+              </w:rPr>
+            </w:pPr>
+            <w:r>
+              <w:rPr>
+                <w:b/>
+                <w:color w:val="FFFFFF"/>
+                <w:lang w:val="es-ES"/>
+              </w:rPr>
+              <w:t>Prioridad</w:t>
+            </w:r>
+          </w:p>
+        </w:tc>
+        <w:tc>
+          <w:tcPr>
+            <w:tcW w:w="6935" w:type="dxa"/>
+            <w:tcBorders>
+              <w:right w:val="nil"/>
+            </w:tcBorders>
+            <w:shd w:val="clear" w:color="auto" w:fill="B4C5E7"/>
+          </w:tcPr>
+          <w:p>
+            <w:pPr>
+              <w:pStyle w:val="TableParagraph"/>
+              <w:rPr>
+                <w:lang w:val="es-ES"/>
+              </w:rPr>
+            </w:pPr>
+            <w:r>
+              <w:rPr>
+                <w:lang w:val="es-ES"/>
+              </w:rPr>
+              <w:t>Alta</w:t>
+            </w:r>
+          </w:p>
+        </w:tc>
+      </w:tr>
+      <w:tr>
+        <w:trPr>
+          <w:trHeight w:val="537"/>
+        </w:trPr>
+        <w:tc>
+          <w:tcPr>
+            <w:tcW w:w="1550" w:type="dxa"/>
+            <w:tcBorders>
+              <w:left w:val="nil"/>
+              <w:bottom w:val="nil"/>
+            </w:tcBorders>
+            <w:shd w:val="clear" w:color="auto" w:fill="4471C4"/>
+          </w:tcPr>
+          <w:p>
+            <w:pPr>
+              <w:pStyle w:val="TableParagraph"/>
+              <w:spacing w:line="268" w:lineRule="exact"/>
+              <w:rPr>
+                <w:b/>
+                <w:lang w:val="es-ES"/>
+              </w:rPr>
+            </w:pPr>
+            <w:r>
+              <w:rPr>
+                <w:b/>
+                <w:color w:val="FFFFFF"/>
+                <w:lang w:val="es-ES"/>
+              </w:rPr>
+              <w:t>Descripción</w:t>
+            </w:r>
+          </w:p>
+        </w:tc>
+        <w:tc>
+          <w:tcPr>
+            <w:tcW w:w="6935" w:type="dxa"/>
+            <w:tcBorders>
+              <w:bottom w:val="nil"/>
+              <w:right w:val="nil"/>
+            </w:tcBorders>
+            <w:shd w:val="clear" w:color="auto" w:fill="D9E1F3"/>
+          </w:tcPr>
+          <w:p>
+            <w:pPr>
+              <w:pStyle w:val="TableParagraph"/>
+              <w:spacing w:line="268" w:lineRule="exact"/>
+              <w:rPr>
+                <w:lang w:val="es-ES"/>
+              </w:rPr>
+            </w:pPr>
+            <w:r>
+              <w:rPr>
+                <w:lang w:val="es-ES"/>
+              </w:rPr>
+              <w:t xml:space="preserve">El cliente </w:t>
+            </w:r>
+            <w:r>
+              <w:rPr>
+                <w:lang w:val="es-ES"/>
+              </w:rPr>
+              <w:t>quiere que toda aplicación o sistema que le proporcionemos tenga sus servidores en Europa.</w:t>
+            </w:r>
+          </w:p>
+        </w:tc>
+      </w:tr>
+    </w:tbl>
+    <w:p>
+      <w:pPr>
+        <w:rPr>
+          <w:lang w:val="es-ES"/>
+        </w:rPr>
+      </w:pPr>
+    </w:p>
+    <w:tbl>
+      <w:tblPr>
+        <w:tblStyle w:val="TableNormal"/>
+        <w:tblW w:w="0" w:type="auto"/>
+        <w:tblInd w:w="1276" w:type="dxa"/>
+        <w:tblBorders>
+          <w:top w:val="single" w:sz="4" w:space="0" w:color="FFFFFF"/>
+          <w:left w:val="single" w:sz="4" w:space="0" w:color="FFFFFF"/>
+          <w:bottom w:val="single" w:sz="4" w:space="0" w:color="FFFFFF"/>
+          <w:right w:val="single" w:sz="4" w:space="0" w:color="FFFFFF"/>
+          <w:insideH w:val="single" w:sz="4" w:space="0" w:color="FFFFFF"/>
+          <w:insideV w:val="single" w:sz="4" w:space="0" w:color="FFFFFF"/>
+        </w:tblBorders>
+        <w:tblLayout w:type="fixed"/>
+        <w:tblLook w:val="01E0" w:firstRow="1" w:lastRow="1" w:firstColumn="1" w:lastColumn="1" w:noHBand="0" w:noVBand="0"/>
+      </w:tblPr>
+      <w:tblGrid>
+        <w:gridCol w:w="1550"/>
+        <w:gridCol w:w="6935"/>
+      </w:tblGrid>
+      <w:tr>
+        <w:trPr>
+          <w:trHeight w:val="268"/>
+        </w:trPr>
+        <w:tc>
+          <w:tcPr>
+            <w:tcW w:w="1550" w:type="dxa"/>
+            <w:tcBorders>
+              <w:top w:val="nil"/>
+              <w:left w:val="nil"/>
+            </w:tcBorders>
+            <w:shd w:val="clear" w:color="auto" w:fill="4471C4"/>
+          </w:tcPr>
+          <w:p>
+            <w:pPr>
+              <w:pStyle w:val="TableParagraph"/>
+              <w:spacing w:line="249" w:lineRule="exact"/>
+              <w:ind w:left="709" w:hanging="606"/>
+              <w:rPr>
+                <w:b/>
+                <w:lang w:val="es-ES"/>
+              </w:rPr>
+            </w:pPr>
+            <w:r>
+              <w:rPr>
+                <w:b/>
+                <w:color w:val="FFFFFF"/>
+                <w:lang w:val="es-ES"/>
+              </w:rPr>
+              <w:t>Identificador</w:t>
+            </w:r>
+          </w:p>
+        </w:tc>
+        <w:tc>
+          <w:tcPr>
+            <w:tcW w:w="6935" w:type="dxa"/>
+            <w:tcBorders>
+              <w:top w:val="nil"/>
+              <w:right w:val="nil"/>
+            </w:tcBorders>
+            <w:shd w:val="clear" w:color="auto" w:fill="4471C4"/>
+          </w:tcPr>
+          <w:p>
+            <w:pPr>
+              <w:pStyle w:val="TableParagraph"/>
+              <w:spacing w:line="249" w:lineRule="exact"/>
+              <w:rPr>
+                <w:b/>
+                <w:lang w:val="es-ES"/>
+              </w:rPr>
+            </w:pPr>
+            <w:r>
+              <w:rPr>
+                <w:b/>
+                <w:color w:val="FFFFFF"/>
+                <w:lang w:val="es-ES"/>
+              </w:rPr>
+              <w:t>RNF - 002</w:t>
+            </w:r>
+          </w:p>
+        </w:tc>
+      </w:tr>
+      <w:tr>
+        <w:trPr>
+          <w:trHeight w:val="268"/>
+        </w:trPr>
+        <w:tc>
+          <w:tcPr>
+            <w:tcW w:w="1550" w:type="dxa"/>
+            <w:tcBorders>
+              <w:left w:val="nil"/>
+            </w:tcBorders>
+            <w:shd w:val="clear" w:color="auto" w:fill="4471C4"/>
+          </w:tcPr>
+          <w:p>
+            <w:pPr>
+              <w:pStyle w:val="TableParagraph"/>
+              <w:ind w:left="709" w:hanging="606"/>
+              <w:rPr>
+                <w:b/>
+                <w:lang w:val="es-ES"/>
+              </w:rPr>
+            </w:pPr>
+            <w:r>
+              <w:rPr>
+                <w:b/>
+                <w:color w:val="FFFFFF"/>
+                <w:lang w:val="es-ES"/>
+              </w:rPr>
+              <w:t>Rol</w:t>
+            </w:r>
+          </w:p>
+        </w:tc>
+        <w:tc>
+          <w:tcPr>
+            <w:tcW w:w="6935" w:type="dxa"/>
+            <w:tcBorders>
+              <w:right w:val="nil"/>
+            </w:tcBorders>
+            <w:shd w:val="clear" w:color="auto" w:fill="B4C5E7"/>
+          </w:tcPr>
+          <w:p>
+            <w:pPr>
+              <w:pStyle w:val="TableParagraph"/>
+              <w:rPr>
+                <w:lang w:val="es-ES"/>
+              </w:rPr>
+            </w:pPr>
+            <w:r>
+              <w:rPr>
+                <w:lang w:val="es-ES"/>
+              </w:rPr>
+              <w:t>Cliente</w:t>
+            </w:r>
+          </w:p>
+        </w:tc>
+      </w:tr>
+      <w:tr>
+        <w:trPr>
+          <w:trHeight w:val="537"/>
+        </w:trPr>
+        <w:tc>
+          <w:tcPr>
+            <w:tcW w:w="1550" w:type="dxa"/>
+            <w:tcBorders>
+              <w:left w:val="nil"/>
+            </w:tcBorders>
+            <w:shd w:val="clear" w:color="auto" w:fill="4471C4"/>
+          </w:tcPr>
+          <w:p>
+            <w:pPr>
+              <w:pStyle w:val="TableParagraph"/>
+              <w:spacing w:line="268" w:lineRule="exact"/>
+              <w:ind w:left="709" w:hanging="606"/>
+              <w:rPr>
+                <w:b/>
+                <w:lang w:val="es-ES"/>
+              </w:rPr>
+            </w:pPr>
+            <w:r>
+              <w:rPr>
+                <w:b/>
+                <w:color w:val="FFFFFF"/>
+                <w:lang w:val="es-ES"/>
+              </w:rPr>
+              <w:t>Nombre de la</w:t>
+            </w:r>
+          </w:p>
+          <w:p>
+            <w:pPr>
+              <w:pStyle w:val="TableParagraph"/>
+              <w:spacing w:line="249" w:lineRule="exact"/>
+              <w:ind w:left="709" w:hanging="606"/>
+              <w:rPr>
+                <w:b/>
+                <w:lang w:val="es-ES"/>
+              </w:rPr>
+            </w:pPr>
+            <w:r>
+              <w:rPr>
+                <w:b/>
+                <w:color w:val="FFFFFF"/>
+                <w:lang w:val="es-ES"/>
+              </w:rPr>
+              <w:t>historia</w:t>
+            </w:r>
+          </w:p>
+        </w:tc>
+        <w:tc>
+          <w:tcPr>
+            <w:tcW w:w="6935" w:type="dxa"/>
+            <w:tcBorders>
+              <w:right w:val="nil"/>
+            </w:tcBorders>
+            <w:shd w:val="clear" w:color="auto" w:fill="D9E1F3"/>
+          </w:tcPr>
+          <w:p>
+            <w:pPr>
+              <w:pStyle w:val="TableParagraph"/>
+              <w:spacing w:line="268" w:lineRule="exact"/>
+              <w:rPr>
+                <w:lang w:val="es-ES"/>
+              </w:rPr>
+            </w:pPr>
+            <w:r>
+              <w:rPr>
+                <w:lang w:val="es-ES"/>
+              </w:rPr>
+              <w:t>Gestión telemática de reuniones</w:t>
+            </w:r>
+          </w:p>
+        </w:tc>
+      </w:tr>
+      <w:tr>
+        <w:trPr>
+          <w:trHeight w:val="268"/>
+        </w:trPr>
+        <w:tc>
+          <w:tcPr>
+            <w:tcW w:w="1550" w:type="dxa"/>
+            <w:tcBorders>
+              <w:left w:val="nil"/>
+            </w:tcBorders>
+            <w:shd w:val="clear" w:color="auto" w:fill="4471C4"/>
+          </w:tcPr>
+          <w:p>
+            <w:pPr>
+              <w:pStyle w:val="TableParagraph"/>
+              <w:ind w:left="709" w:hanging="606"/>
+              <w:rPr>
+                <w:b/>
+                <w:lang w:val="es-ES"/>
+              </w:rPr>
+            </w:pPr>
+            <w:r>
+              <w:rPr>
+                <w:b/>
+                <w:color w:val="FFFFFF"/>
+                <w:lang w:val="es-ES"/>
+              </w:rPr>
+              <w:t>Prioridad</w:t>
+            </w:r>
+          </w:p>
+        </w:tc>
+        <w:tc>
+          <w:tcPr>
+            <w:tcW w:w="6935" w:type="dxa"/>
+            <w:tcBorders>
+              <w:right w:val="nil"/>
+            </w:tcBorders>
+            <w:shd w:val="clear" w:color="auto" w:fill="B4C5E7"/>
+          </w:tcPr>
+          <w:p>
+            <w:pPr>
+              <w:pStyle w:val="TableParagraph"/>
+              <w:rPr>
+                <w:lang w:val="es-ES"/>
+              </w:rPr>
+            </w:pPr>
+            <w:r>
+              <w:rPr>
+                <w:lang w:val="es-ES"/>
+              </w:rPr>
+              <w:t>Alta</w:t>
+            </w:r>
+          </w:p>
+        </w:tc>
+      </w:tr>
+      <w:tr>
+        <w:trPr>
+          <w:trHeight w:val="537"/>
+        </w:trPr>
+        <w:tc>
+          <w:tcPr>
+            <w:tcW w:w="1550" w:type="dxa"/>
+            <w:tcBorders>
+              <w:left w:val="nil"/>
+              <w:bottom w:val="nil"/>
+            </w:tcBorders>
+            <w:shd w:val="clear" w:color="auto" w:fill="4471C4"/>
+          </w:tcPr>
+          <w:p>
+            <w:pPr>
+              <w:pStyle w:val="TableParagraph"/>
+              <w:spacing w:line="268" w:lineRule="exact"/>
+              <w:ind w:left="709" w:hanging="606"/>
+              <w:rPr>
+                <w:b/>
+                <w:lang w:val="es-ES"/>
+              </w:rPr>
+            </w:pPr>
+            <w:r>
+              <w:rPr>
+                <w:b/>
+                <w:color w:val="FFFFFF"/>
+                <w:lang w:val="es-ES"/>
+              </w:rPr>
+              <w:t>Descripción</w:t>
+            </w:r>
+          </w:p>
+        </w:tc>
+        <w:tc>
+          <w:tcPr>
+            <w:tcW w:w="6935" w:type="dxa"/>
+            <w:tcBorders>
+              <w:bottom w:val="nil"/>
+              <w:right w:val="nil"/>
+            </w:tcBorders>
+            <w:shd w:val="clear" w:color="auto" w:fill="D9E1F3"/>
+          </w:tcPr>
+          <w:p>
+            <w:pPr>
+              <w:pStyle w:val="TableParagraph"/>
+              <w:spacing w:line="268" w:lineRule="exact"/>
+              <w:rPr>
+                <w:lang w:val="es-ES"/>
+              </w:rPr>
+            </w:pPr>
+            <w:r>
+              <w:rPr>
+                <w:lang w:val="es-ES"/>
+              </w:rPr>
+              <w:t xml:space="preserve">El cliente </w:t>
+            </w:r>
+            <w:r>
+              <w:rPr>
+                <w:lang w:val="es-ES"/>
+              </w:rPr>
+              <w:t>quiere una forma telemática de comunicarse en sus reuniones para no obligar a que los participantes asistan físicamente.</w:t>
+            </w:r>
+          </w:p>
+        </w:tc>
+      </w:tr>
+    </w:tbl>
     <w:p>
       <w:pPr>
         <w:pStyle w:val="Textoindependiente"/>
@@ -5360,6 +6074,8 @@
               </w:rPr>
               <w:t>Planificar tareas en Microsoft Project</w:t>
             </w:r>
+            <w:bookmarkStart w:id="4" w:name="_GoBack"/>
+            <w:bookmarkEnd w:id="4"/>
           </w:p>
         </w:tc>
         <w:tc>
@@ -5443,8 +6159,6 @@
               </w:rPr>
               <w:t>Sí</w:t>
             </w:r>
-            <w:bookmarkStart w:id="4" w:name="_GoBack"/>
-            <w:bookmarkEnd w:id="4"/>
           </w:p>
         </w:tc>
         <w:tc>
@@ -14591,7 +15305,7 @@
 </file>
 
 <file path=word/numbering.xml><?xml version="1.0" encoding="utf-8"?>
-<w:numbering xmlns:wpc="http://schemas.microsoft.com/office/word/2010/wordprocessingCanvas" xmlns:cx="http://schemas.microsoft.com/office/drawing/2014/chartex" xmlns:cx1="http://schemas.microsoft.com/office/drawing/2015/9/8/chartex" xmlns:cx2="http://schemas.microsoft.com/office/drawing/2015/10/21/chartex" xmlns:cx3="http://schemas.microsoft.com/office/drawing/2016/5/9/chartex" xmlns:cx4="http://schemas.microsoft.com/office/drawing/2016/5/10/chartex" xmlns:cx5="http://schemas.microsoft.com/office/drawing/2016/5/11/chartex" xmlns:cx6="http://schemas.microsoft.com/office/drawing/2016/5/12/chartex" xmlns:cx7="http://schemas.microsoft.com/office/drawing/2016/5/13/chartex" xmlns:cx8="http://schemas.microsoft.com/office/drawing/2016/5/14/chartex" xmlns:mc="http://schemas.openxmlformats.org/markup-compatibility/2006" xmlns:aink="http://schemas.microsoft.com/office/drawing/2016/ink" xmlns:am3d="http://schemas.microsoft.com/office/drawing/2017/model3d" xmlns:o="urn:schemas-microsoft-com:office:office" xmlns:r="http://schemas.openxmlformats.org/officeDocument/2006/relationships" xmlns:m="http://schemas.openxmlformats.org/officeDocument/2006/math" xmlns:v="urn:schemas-microsoft-com:vml" xmlns:wp14="http://schemas.microsoft.com/office/word/2010/wordprocessingDrawing" xmlns:wp="http://schemas.openxmlformats.org/drawingml/2006/wordprocessingDrawing" xmlns:w10="urn:schemas-microsoft-com:office:word" xmlns:w="http://schemas.openxmlformats.org/wordprocessingml/2006/main" xmlns:w14="http://schemas.microsoft.com/office/word/2010/wordml" xmlns:w15="http://schemas.microsoft.com/office/word/2012/wordml" xmlns:w16cid="http://schemas.microsoft.com/office/word/2016/wordml/cid" xmlns:w16se="http://schemas.microsoft.com/office/word/2015/wordml/symex" xmlns:wpg="http://schemas.microsoft.com/office/word/2010/wordprocessingGroup" xmlns:wpi="http://schemas.microsoft.com/office/word/2010/wordprocessingInk" xmlns:wne="http://schemas.microsoft.com/office/word/2006/wordml" xmlns:wps="http://schemas.microsoft.com/office/word/2010/wordprocessingShape" mc:Ignorable="w14 w15 w16se w16cid wp14">
+<w:numbering xmlns:wpc="http://schemas.microsoft.com/office/word/2010/wordprocessingCanvas" xmlns:cx="http://schemas.microsoft.com/office/drawing/2014/chartex" xmlns:cx1="http://schemas.microsoft.com/office/drawing/2015/9/8/chartex" xmlns:cx2="http://schemas.microsoft.com/office/drawing/2015/10/21/chartex" xmlns:cx3="http://schemas.microsoft.com/office/drawing/2016/5/9/chartex" xmlns:cx4="http://schemas.microsoft.com/office/drawing/2016/5/10/chartex" xmlns:cx5="http://schemas.microsoft.com/office/drawing/2016/5/11/chartex" xmlns:cx6="http://schemas.microsoft.com/office/drawing/2016/5/12/chartex" xmlns:cx7="http://schemas.microsoft.com/office/drawing/2016/5/13/chartex" xmlns:cx8="http://schemas.microsoft.com/office/drawing/2016/5/14/chartex" xmlns:mc="http://schemas.openxmlformats.org/markup-compatibility/2006" xmlns:aink="http://schemas.microsoft.com/office/drawing/2016/ink" xmlns:am3d="http://schemas.microsoft.com/office/drawing/2017/model3d" xmlns:o="urn:schemas-microsoft-com:office:office" xmlns:r="http://schemas.openxmlformats.org/officeDocument/2006/relationships" xmlns:m="http://schemas.openxmlformats.org/officeDocument/2006/math" xmlns:v="urn:schemas-microsoft-com:vml" xmlns:wp14="http://schemas.microsoft.com/office/word/2010/wordprocessingDrawing" xmlns:wp="http://schemas.openxmlformats.org/drawingml/2006/wordprocessingDrawing" xmlns:w10="urn:schemas-microsoft-com:office:word" xmlns:w="http://schemas.openxmlformats.org/wordprocessingml/2006/main" xmlns:w14="http://schemas.microsoft.com/office/word/2010/wordml" xmlns:w15="http://schemas.microsoft.com/office/word/2012/wordml" xmlns:w16se="http://schemas.microsoft.com/office/word/2015/wordml/symex" xmlns:wpg="http://schemas.microsoft.com/office/word/2010/wordprocessingGroup" xmlns:wpi="http://schemas.microsoft.com/office/word/2010/wordprocessingInk" xmlns:wne="http://schemas.microsoft.com/office/word/2006/wordml" xmlns:wps="http://schemas.microsoft.com/office/word/2010/wordprocessingShape" mc:Ignorable="w14 w15 w16se wp14">
   <w:abstractNum w:abstractNumId="0" w15:restartNumberingAfterBreak="0">
     <w:nsid w:val="100A0D68"/>
     <w:multiLevelType w:val="hybridMultilevel"/>
@@ -15055,7 +15769,7 @@
 </file>
 
 <file path=word/styles.xml><?xml version="1.0" encoding="utf-8"?>
-<w:styles xmlns:mc="http://schemas.openxmlformats.org/markup-compatibility/2006" xmlns:r="http://schemas.openxmlformats.org/officeDocument/2006/relationships" xmlns:w="http://schemas.openxmlformats.org/wordprocessingml/2006/main" xmlns:w14="http://schemas.microsoft.com/office/word/2010/wordml" xmlns:w15="http://schemas.microsoft.com/office/word/2012/wordml" xmlns:w16cid="http://schemas.microsoft.com/office/word/2016/wordml/cid" xmlns:w16se="http://schemas.microsoft.com/office/word/2015/wordml/symex" mc:Ignorable="w14 w15 w16se w16cid">
+<w:styles xmlns:mc="http://schemas.openxmlformats.org/markup-compatibility/2006" xmlns:r="http://schemas.openxmlformats.org/officeDocument/2006/relationships" xmlns:w="http://schemas.openxmlformats.org/wordprocessingml/2006/main" xmlns:w14="http://schemas.microsoft.com/office/word/2010/wordml" xmlns:w15="http://schemas.microsoft.com/office/word/2012/wordml" xmlns:w16se="http://schemas.microsoft.com/office/word/2015/wordml/symex" mc:Ignorable="w14 w15 w16se">
   <w:docDefaults>
     <w:rPrDefault>
       <w:rPr>
@@ -16015,7 +16729,7 @@
 </file>
 
 <file path=customXml/itemProps1.xml><?xml version="1.0" encoding="utf-8"?>
-<ds:datastoreItem xmlns:ds="http://schemas.openxmlformats.org/officeDocument/2006/customXml" ds:itemID="{C76B248C-EF7A-491D-9607-6FC3E75B1760}">
+<ds:datastoreItem xmlns:ds="http://schemas.openxmlformats.org/officeDocument/2006/customXml" ds:itemID="{3FCD608E-07AD-46FA-8635-5D0AE9FF3E8B}">
   <ds:schemaRefs>
     <ds:schemaRef ds:uri="http://schemas.openxmlformats.org/officeDocument/2006/bibliography"/>
   </ds:schemaRefs>

</xml_diff>

<commit_message>
Actualización del Acta de reunión de planificación
</commit_message>
<xml_diff>
--- a/Entregas/2ª Entrega/Acta de reunión de planificación.docx
+++ b/Entregas/2ª Entrega/Acta de reunión de planificación.docx
@@ -6169,17 +6169,12 @@
               </w:rPr>
               <w:t>Realizar gráfica de los tiempos esperados</w:t>
             </w:r>
-          </w:p>
-          <w:p>
-            <w:pPr>
-              <w:pStyle w:val="TableParagraph"/>
-              <w:spacing w:line="252" w:lineRule="exact"/>
-              <w:ind w:left="105"/>
-              <w:rPr>
-                <w:b w:val="0"/>
-                <w:lang w:val="es-ES"/>
-              </w:rPr>
-            </w:pPr>
+            <w:r>
+              <w:rPr>
+                <w:lang w:val="es-ES"/>
+              </w:rPr>
+              <w:t xml:space="preserve"> </w:t>
+            </w:r>
             <w:r>
               <w:rPr>
                 <w:lang w:val="es-ES"/>
@@ -6990,8 +6985,44 @@
               <w:rPr>
                 <w:lang w:val="es-ES"/>
               </w:rPr>
-              <w:t>Realización del acta de constitución</w:t>
-            </w:r>
+              <w:t xml:space="preserve">Realizar </w:t>
+            </w:r>
+            <w:proofErr w:type="spellStart"/>
+            <w:r>
+              <w:rPr>
+                <w:lang w:val="es-ES"/>
+              </w:rPr>
+              <w:t>burndown</w:t>
+            </w:r>
+            <w:proofErr w:type="spellEnd"/>
+            <w:r>
+              <w:rPr>
+                <w:lang w:val="es-ES"/>
+              </w:rPr>
+              <w:t xml:space="preserve"> del </w:t>
+            </w:r>
+            <w:proofErr w:type="spellStart"/>
+            <w:r>
+              <w:rPr>
+                <w:lang w:val="es-ES"/>
+              </w:rPr>
+              <w:t>Product</w:t>
+            </w:r>
+            <w:proofErr w:type="spellEnd"/>
+            <w:r>
+              <w:rPr>
+                <w:lang w:val="es-ES"/>
+              </w:rPr>
+              <w:t xml:space="preserve"> </w:t>
+            </w:r>
+            <w:proofErr w:type="spellStart"/>
+            <w:r>
+              <w:rPr>
+                <w:lang w:val="es-ES"/>
+              </w:rPr>
+              <w:t>Backlog</w:t>
+            </w:r>
+            <w:proofErr w:type="spellEnd"/>
           </w:p>
         </w:tc>
         <w:tc>
@@ -7013,7 +7044,7 @@
               <w:rPr>
                 <w:lang w:val="es-ES"/>
               </w:rPr>
-              <w:t>6</w:t>
+              <w:t>2</w:t>
             </w:r>
           </w:p>
         </w:tc>
@@ -7035,7 +7066,7 @@
               <w:rPr>
                 <w:lang w:val="es-ES"/>
               </w:rPr>
-              <w:t>Todos los integrantes</w:t>
+              <w:t>Alberto Gómez Ceballos</w:t>
             </w:r>
           </w:p>
         </w:tc>
@@ -7089,8 +7120,6 @@
             </w:r>
           </w:p>
         </w:tc>
-        <w:bookmarkStart w:id="4" w:name="_GoBack"/>
-        <w:bookmarkEnd w:id="4"/>
       </w:tr>
       <w:tr>
         <w:trPr>
@@ -7114,44 +7143,8 @@
               <w:rPr>
                 <w:lang w:val="es-ES"/>
               </w:rPr>
-              <w:t xml:space="preserve">Realizar </w:t>
-            </w:r>
-            <w:proofErr w:type="spellStart"/>
-            <w:r>
-              <w:rPr>
-                <w:lang w:val="es-ES"/>
-              </w:rPr>
-              <w:t>burndown</w:t>
-            </w:r>
-            <w:proofErr w:type="spellEnd"/>
-            <w:r>
-              <w:rPr>
-                <w:lang w:val="es-ES"/>
-              </w:rPr>
-              <w:t xml:space="preserve"> del </w:t>
-            </w:r>
-            <w:proofErr w:type="spellStart"/>
-            <w:r>
-              <w:rPr>
-                <w:lang w:val="es-ES"/>
-              </w:rPr>
-              <w:t>Product</w:t>
-            </w:r>
-            <w:proofErr w:type="spellEnd"/>
-            <w:r>
-              <w:rPr>
-                <w:lang w:val="es-ES"/>
-              </w:rPr>
-              <w:t xml:space="preserve"> </w:t>
-            </w:r>
-            <w:proofErr w:type="spellStart"/>
-            <w:r>
-              <w:rPr>
-                <w:lang w:val="es-ES"/>
-              </w:rPr>
-              <w:t>Backlog</w:t>
-            </w:r>
-            <w:proofErr w:type="spellEnd"/>
+              <w:t>Realización de la memoria</w:t>
+            </w:r>
           </w:p>
         </w:tc>
         <w:tc>
@@ -7195,7 +7188,7 @@
               <w:rPr>
                 <w:lang w:val="es-ES"/>
               </w:rPr>
-              <w:t>Alberto Gómez Ceballos</w:t>
+              <w:t>Julio de la Olla Márquez</w:t>
             </w:r>
           </w:p>
         </w:tc>
@@ -7259,6 +7252,7 @@
           <w:p>
             <w:pPr>
               <w:pStyle w:val="TableParagraph"/>
+              <w:spacing w:line="251" w:lineRule="exact"/>
               <w:ind w:left="105"/>
               <w:rPr>
                 <w:b w:val="0"/>
@@ -7269,7 +7263,13 @@
               <w:rPr>
                 <w:lang w:val="es-ES"/>
               </w:rPr>
-              <w:t>Realización de la memoria</w:t>
+              <w:t xml:space="preserve">Buscar documentación de aplicaciones </w:t>
+            </w:r>
+            <w:r>
+              <w:rPr>
+                <w:lang w:val="es-ES"/>
+              </w:rPr>
+              <w:t>(reuniones)</w:t>
             </w:r>
           </w:p>
         </w:tc>
@@ -7292,7 +7292,7 @@
               <w:rPr>
                 <w:lang w:val="es-ES"/>
               </w:rPr>
-              <w:t>2</w:t>
+              <w:t>8</w:t>
             </w:r>
           </w:p>
         </w:tc>
@@ -7326,20 +7326,15 @@
           <w:p>
             <w:pPr>
               <w:pStyle w:val="TableParagraph"/>
-              <w:spacing w:line="246" w:lineRule="exact"/>
-              <w:ind w:left="396" w:right="393"/>
+              <w:spacing w:line="240" w:lineRule="auto"/>
+              <w:ind w:left="0"/>
               <w:jc w:val="center"/>
               <w:cnfStyle w:val="000000000000" w:firstRow="0" w:lastRow="0" w:firstColumn="0" w:lastColumn="0" w:oddVBand="0" w:evenVBand="0" w:oddHBand="0" w:evenHBand="0" w:firstRowFirstColumn="0" w:firstRowLastColumn="0" w:lastRowFirstColumn="0" w:lastRowLastColumn="0"/>
               <w:rPr>
-                <w:lang w:val="es-ES"/>
-              </w:rPr>
-            </w:pPr>
-            <w:r>
-              <w:rPr>
-                <w:lang w:val="es-ES"/>
-              </w:rPr>
-              <w:t>Sí</w:t>
-            </w:r>
+                <w:rFonts w:asciiTheme="minorHAnsi" w:hAnsiTheme="minorHAnsi" w:cstheme="minorHAnsi"/>
+                <w:lang w:val="es-ES"/>
+              </w:rPr>
+            </w:pPr>
           </w:p>
         </w:tc>
         <w:tc>
@@ -7350,8 +7345,8 @@
           <w:p>
             <w:pPr>
               <w:pStyle w:val="TableParagraph"/>
-              <w:spacing w:line="246" w:lineRule="exact"/>
-              <w:ind w:left="468" w:right="463"/>
+              <w:spacing w:line="240" w:lineRule="auto"/>
+              <w:ind w:left="0"/>
               <w:jc w:val="center"/>
               <w:cnfStyle w:val="000000000000" w:firstRow="0" w:lastRow="0" w:firstColumn="0" w:lastColumn="0" w:oddVBand="0" w:evenVBand="0" w:oddHBand="0" w:evenHBand="0" w:firstRowFirstColumn="0" w:firstRowLastColumn="0" w:lastRowFirstColumn="0" w:lastRowLastColumn="0"/>
               <w:rPr>
@@ -7360,12 +7355,6 @@
                 <w:lang w:val="es-ES"/>
               </w:rPr>
             </w:pPr>
-            <w:r>
-              <w:rPr>
-                <w:lang w:val="es-ES"/>
-              </w:rPr>
-              <w:t>Sí</w:t>
-            </w:r>
           </w:p>
         </w:tc>
       </w:tr>
@@ -7392,13 +7381,7 @@
               <w:rPr>
                 <w:lang w:val="es-ES"/>
               </w:rPr>
-              <w:t xml:space="preserve">Buscar documentación de aplicaciones </w:t>
-            </w:r>
-            <w:r>
-              <w:rPr>
-                <w:lang w:val="es-ES"/>
-              </w:rPr>
-              <w:t>(reuniones)</w:t>
+              <w:t xml:space="preserve">Ordenar aplicaciones de planificación de reuniones por orden de mayor funcionalidad </w:t>
             </w:r>
           </w:p>
         </w:tc>
@@ -7421,7 +7404,7 @@
               <w:rPr>
                 <w:lang w:val="es-ES"/>
               </w:rPr>
-              <w:t>8</w:t>
+              <w:t>5</w:t>
             </w:r>
           </w:p>
         </w:tc>
@@ -7460,7 +7443,7 @@
               <w:jc w:val="center"/>
               <w:cnfStyle w:val="000000100000" w:firstRow="0" w:lastRow="0" w:firstColumn="0" w:lastColumn="0" w:oddVBand="0" w:evenVBand="0" w:oddHBand="1" w:evenHBand="0" w:firstRowFirstColumn="0" w:firstRowLastColumn="0" w:lastRowFirstColumn="0" w:lastRowLastColumn="0"/>
               <w:rPr>
-                <w:rFonts w:asciiTheme="minorHAnsi" w:hAnsiTheme="minorHAnsi" w:cstheme="minorHAnsi"/>
+                <w:rFonts w:ascii="Times New Roman"/>
                 <w:lang w:val="es-ES"/>
               </w:rPr>
             </w:pPr>
@@ -7507,7 +7490,13 @@
               <w:rPr>
                 <w:lang w:val="es-ES"/>
               </w:rPr>
-              <w:t xml:space="preserve">Ordenar aplicaciones de planificación de reuniones por orden de mayor funcionalidad </w:t>
+              <w:t xml:space="preserve">Buscar documentación de aplicaciones </w:t>
+            </w:r>
+            <w:r>
+              <w:rPr>
+                <w:lang w:val="es-ES"/>
+              </w:rPr>
+              <w:t>(comunicación)</w:t>
             </w:r>
           </w:p>
         </w:tc>
@@ -7530,7 +7519,7 @@
               <w:rPr>
                 <w:lang w:val="es-ES"/>
               </w:rPr>
-              <w:t>5</w:t>
+              <w:t>8</w:t>
             </w:r>
           </w:p>
         </w:tc>
@@ -7548,11 +7537,19 @@
                 <w:lang w:val="es-ES"/>
               </w:rPr>
             </w:pPr>
-            <w:r>
-              <w:rPr>
-                <w:lang w:val="es-ES"/>
-              </w:rPr>
-              <w:t>Julio de la Olla Márquez</w:t>
+            <w:proofErr w:type="spellStart"/>
+            <w:r>
+              <w:rPr>
+                <w:lang w:val="es-ES"/>
+              </w:rPr>
+              <w:t>Jose</w:t>
+            </w:r>
+            <w:proofErr w:type="spellEnd"/>
+            <w:r>
+              <w:rPr>
+                <w:lang w:val="es-ES"/>
+              </w:rPr>
+              <w:t xml:space="preserve"> Carlos García Rodríguez</w:t>
             </w:r>
           </w:p>
         </w:tc>
@@ -7619,13 +7616,7 @@
               <w:rPr>
                 <w:lang w:val="es-ES"/>
               </w:rPr>
-              <w:t xml:space="preserve">Buscar documentación de aplicaciones </w:t>
-            </w:r>
-            <w:r>
-              <w:rPr>
-                <w:lang w:val="es-ES"/>
-              </w:rPr>
-              <w:t>(comunicación)</w:t>
+              <w:t>Ordenar aplicaciones de comunicación en reuniones por orden de mayor funcionalidad</w:t>
             </w:r>
           </w:p>
         </w:tc>
@@ -7648,7 +7639,7 @@
               <w:rPr>
                 <w:lang w:val="es-ES"/>
               </w:rPr>
-              <w:t>8</w:t>
+              <w:t>5</w:t>
             </w:r>
           </w:p>
         </w:tc>
@@ -7742,7 +7733,13 @@
               <w:rPr>
                 <w:lang w:val="es-ES"/>
               </w:rPr>
-              <w:t>Ordenar aplicaciones de comunicación en reuniones por orden de mayor funcionalidad</w:t>
+              <w:t xml:space="preserve">Buscar documentación de aplicaciones </w:t>
+            </w:r>
+            <w:r>
+              <w:rPr>
+                <w:lang w:val="es-ES"/>
+              </w:rPr>
+              <w:t>(documentos)</w:t>
             </w:r>
           </w:p>
         </w:tc>
@@ -7765,7 +7762,7 @@
               <w:rPr>
                 <w:lang w:val="es-ES"/>
               </w:rPr>
-              <w:t>5</w:t>
+              <w:t>8</w:t>
             </w:r>
           </w:p>
         </w:tc>
@@ -7783,19 +7780,11 @@
                 <w:lang w:val="es-ES"/>
               </w:rPr>
             </w:pPr>
-            <w:proofErr w:type="spellStart"/>
-            <w:r>
-              <w:rPr>
-                <w:lang w:val="es-ES"/>
-              </w:rPr>
-              <w:t>Jose</w:t>
-            </w:r>
-            <w:proofErr w:type="spellEnd"/>
-            <w:r>
-              <w:rPr>
-                <w:lang w:val="es-ES"/>
-              </w:rPr>
-              <w:t xml:space="preserve"> Carlos García Rodríguez</w:t>
+            <w:r>
+              <w:rPr>
+                <w:lang w:val="es-ES"/>
+              </w:rPr>
+              <w:t>Alberto Gómez Ceballos</w:t>
             </w:r>
           </w:p>
         </w:tc>
@@ -7862,13 +7851,13 @@
               <w:rPr>
                 <w:lang w:val="es-ES"/>
               </w:rPr>
-              <w:t xml:space="preserve">Buscar documentación de aplicaciones </w:t>
-            </w:r>
-            <w:r>
-              <w:rPr>
-                <w:lang w:val="es-ES"/>
-              </w:rPr>
-              <w:t>(documentos)</w:t>
+              <w:t>Ordenar aplicaciones de mantenimiento de documentos p</w:t>
+            </w:r>
+            <w:r>
+              <w:rPr>
+                <w:lang w:val="es-ES"/>
+              </w:rPr>
+              <w:t>or orden de mayor funcionalidad</w:t>
             </w:r>
           </w:p>
         </w:tc>
@@ -7891,7 +7880,7 @@
               <w:rPr>
                 <w:lang w:val="es-ES"/>
               </w:rPr>
-              <w:t>8</w:t>
+              <w:t>5</w:t>
             </w:r>
           </w:p>
         </w:tc>
@@ -7977,13 +7966,13 @@
               <w:rPr>
                 <w:lang w:val="es-ES"/>
               </w:rPr>
-              <w:t>Ordenar aplicaciones de mantenimiento de documentos p</w:t>
-            </w:r>
-            <w:r>
-              <w:rPr>
-                <w:lang w:val="es-ES"/>
-              </w:rPr>
-              <w:t>or orden de mayor funcionalidad</w:t>
+              <w:t xml:space="preserve">Buscar documentación de aplicaciones </w:t>
+            </w:r>
+            <w:r>
+              <w:rPr>
+                <w:lang w:val="es-ES"/>
+              </w:rPr>
+              <w:t>(tareas)</w:t>
             </w:r>
           </w:p>
         </w:tc>
@@ -8006,7 +7995,7 @@
               <w:rPr>
                 <w:lang w:val="es-ES"/>
               </w:rPr>
-              <w:t>5</w:t>
+              <w:t>8</w:t>
             </w:r>
           </w:p>
         </w:tc>
@@ -8028,7 +8017,7 @@
               <w:rPr>
                 <w:lang w:val="es-ES"/>
               </w:rPr>
-              <w:t>Alberto Gómez Ceballos</w:t>
+              <w:t>José Félix Gómez Rodríguez</w:t>
             </w:r>
           </w:p>
         </w:tc>
@@ -8095,13 +8084,7 @@
               <w:rPr>
                 <w:lang w:val="es-ES"/>
               </w:rPr>
-              <w:t xml:space="preserve">Buscar documentación de aplicaciones </w:t>
-            </w:r>
-            <w:r>
-              <w:rPr>
-                <w:lang w:val="es-ES"/>
-              </w:rPr>
-              <w:t>(tareas)</w:t>
+              <w:t>Ordenar gestión de tareas por orden de mayor funcionalidad</w:t>
             </w:r>
           </w:p>
         </w:tc>
@@ -8124,7 +8107,7 @@
               <w:rPr>
                 <w:lang w:val="es-ES"/>
               </w:rPr>
-              <w:t>8</w:t>
+              <w:t>5</w:t>
             </w:r>
           </w:p>
         </w:tc>
@@ -8210,14 +8193,13 @@
               <w:rPr>
                 <w:lang w:val="es-ES"/>
               </w:rPr>
-              <w:t xml:space="preserve">Ordenar gestión de tareas por </w:t>
-            </w:r>
-            <w:r>
-              <w:rPr>
-                <w:lang w:val="es-ES"/>
-              </w:rPr>
-              <w:lastRenderedPageBreak/>
-              <w:t>orden de mayor funcionalidad</w:t>
+              <w:t xml:space="preserve">Buscar documentación de aplicaciones </w:t>
+            </w:r>
+            <w:r>
+              <w:rPr>
+                <w:lang w:val="es-ES"/>
+              </w:rPr>
+              <w:t>(tiempo)</w:t>
             </w:r>
           </w:p>
         </w:tc>
@@ -8240,8 +8222,7 @@
               <w:rPr>
                 <w:lang w:val="es-ES"/>
               </w:rPr>
-              <w:lastRenderedPageBreak/>
-              <w:t>5</w:t>
+              <w:t>8</w:t>
             </w:r>
           </w:p>
         </w:tc>
@@ -8330,13 +8311,14 @@
               <w:rPr>
                 <w:lang w:val="es-ES"/>
               </w:rPr>
-              <w:t xml:space="preserve">Buscar documentación de aplicaciones </w:t>
-            </w:r>
-            <w:r>
-              <w:rPr>
-                <w:lang w:val="es-ES"/>
-              </w:rPr>
-              <w:t>(tiempo)</w:t>
+              <w:lastRenderedPageBreak/>
+              <w:t>Ordenar aplicaciones de gestión del tiempo p</w:t>
+            </w:r>
+            <w:r>
+              <w:rPr>
+                <w:lang w:val="es-ES"/>
+              </w:rPr>
+              <w:t>or orden de mayor funcionalidad</w:t>
             </w:r>
           </w:p>
         </w:tc>
@@ -8359,7 +8341,7 @@
               <w:rPr>
                 <w:lang w:val="es-ES"/>
               </w:rPr>
-              <w:t>8</w:t>
+              <w:t>5</w:t>
             </w:r>
           </w:p>
         </w:tc>
@@ -8381,7 +8363,7 @@
               <w:rPr>
                 <w:lang w:val="es-ES"/>
               </w:rPr>
-              <w:t>José Félix Gómez Rodríguez</w:t>
+              <w:t>Julio de la Olla Márquez</w:t>
             </w:r>
           </w:p>
         </w:tc>
@@ -8437,21 +8419,14 @@
               <w:spacing w:line="251" w:lineRule="exact"/>
               <w:ind w:left="105"/>
               <w:rPr>
-                <w:b w:val="0"/>
-                <w:lang w:val="es-ES"/>
-              </w:rPr>
-            </w:pPr>
-            <w:r>
-              <w:rPr>
-                <w:lang w:val="es-ES"/>
-              </w:rPr>
-              <w:t>Ordenar aplicaciones de gestión del tiempo p</w:t>
-            </w:r>
-            <w:r>
-              <w:rPr>
-                <w:lang w:val="es-ES"/>
-              </w:rPr>
-              <w:t>or orden de mayor funcionalidad</w:t>
+                <w:lang w:val="es-ES"/>
+              </w:rPr>
+            </w:pPr>
+            <w:r>
+              <w:rPr>
+                <w:lang w:val="es-ES"/>
+              </w:rPr>
+              <w:t>Realizar diccionario de la EDT</w:t>
             </w:r>
           </w:p>
         </w:tc>
@@ -8474,7 +8449,7 @@
               <w:rPr>
                 <w:lang w:val="es-ES"/>
               </w:rPr>
-              <w:t>5</w:t>
+              <w:t>10</w:t>
             </w:r>
           </w:p>
         </w:tc>
@@ -8496,8 +8471,10 @@
               <w:rPr>
                 <w:lang w:val="es-ES"/>
               </w:rPr>
-              <w:t>Julio de la Olla Márquez</w:t>
-            </w:r>
+              <w:t>Alberto Gómez Ceballos</w:t>
+            </w:r>
+            <w:bookmarkStart w:id="4" w:name="_GoBack"/>
+            <w:bookmarkEnd w:id="4"/>
           </w:p>
         </w:tc>
         <w:tc>
@@ -8555,14 +8532,15 @@
               <w:spacing w:line="251" w:lineRule="exact"/>
               <w:ind w:left="105"/>
               <w:rPr>
-                <w:lang w:val="es-ES"/>
-              </w:rPr>
-            </w:pPr>
-            <w:r>
-              <w:rPr>
-                <w:lang w:val="es-ES"/>
-              </w:rPr>
-              <w:t>Realizar diccionario de la EDT</w:t>
+                <w:b w:val="0"/>
+                <w:lang w:val="es-ES"/>
+              </w:rPr>
+            </w:pPr>
+            <w:r>
+              <w:rPr>
+                <w:lang w:val="es-ES"/>
+              </w:rPr>
+              <w:t>Definir lecciones aprendidas</w:t>
             </w:r>
           </w:p>
         </w:tc>
@@ -8585,7 +8563,7 @@
               <w:rPr>
                 <w:lang w:val="es-ES"/>
               </w:rPr>
-              <w:t>10</w:t>
+              <w:t>3</w:t>
             </w:r>
           </w:p>
         </w:tc>
@@ -8598,6 +8576,22 @@
               <w:pStyle w:val="TableParagraph"/>
               <w:spacing w:before="1" w:line="249" w:lineRule="exact"/>
               <w:ind w:left="107"/>
+              <w:cnfStyle w:val="000000100000" w:firstRow="0" w:lastRow="0" w:firstColumn="0" w:lastColumn="0" w:oddVBand="0" w:evenVBand="0" w:oddHBand="1" w:evenHBand="0" w:firstRowFirstColumn="0" w:firstRowLastColumn="0" w:lastRowFirstColumn="0" w:lastRowLastColumn="0"/>
+              <w:rPr>
+                <w:lang w:val="es-ES"/>
+              </w:rPr>
+            </w:pPr>
+            <w:r>
+              <w:rPr>
+                <w:lang w:val="es-ES"/>
+              </w:rPr>
+              <w:t>Alberto Gómez Ceballos</w:t>
+            </w:r>
+          </w:p>
+          <w:p>
+            <w:pPr>
+              <w:pStyle w:val="TableParagraph"/>
+              <w:spacing w:before="1" w:line="249" w:lineRule="exact"/>
               <w:cnfStyle w:val="000000100000" w:firstRow="0" w:lastRow="0" w:firstColumn="0" w:lastColumn="0" w:oddVBand="0" w:evenVBand="0" w:oddHBand="1" w:evenHBand="0" w:firstRowFirstColumn="0" w:firstRowLastColumn="0" w:lastRowFirstColumn="0" w:lastRowLastColumn="0"/>
               <w:rPr>
                 <w:lang w:val="es-ES"/>
@@ -8619,6 +8613,7 @@
               <w:cnfStyle w:val="000000100000" w:firstRow="0" w:lastRow="0" w:firstColumn="0" w:lastColumn="0" w:oddVBand="0" w:evenVBand="0" w:oddHBand="1" w:evenHBand="0" w:firstRowFirstColumn="0" w:firstRowLastColumn="0" w:lastRowFirstColumn="0" w:lastRowLastColumn="0"/>
               <w:rPr>
                 <w:rFonts w:ascii="Times New Roman"/>
+                <w:sz w:val="20"/>
                 <w:lang w:val="es-ES"/>
               </w:rPr>
             </w:pPr>
@@ -8654,7 +8649,6 @@
           <w:p>
             <w:pPr>
               <w:pStyle w:val="TableParagraph"/>
-              <w:spacing w:line="251" w:lineRule="exact"/>
               <w:ind w:left="105"/>
               <w:rPr>
                 <w:b w:val="0"/>
@@ -8665,7 +8659,7 @@
               <w:rPr>
                 <w:lang w:val="es-ES"/>
               </w:rPr>
-              <w:t>Definir lecciones aprendidas</w:t>
+              <w:t>Definir la planificación final</w:t>
             </w:r>
           </w:p>
         </w:tc>
@@ -8681,14 +8675,15 @@
               <w:jc w:val="center"/>
               <w:cnfStyle w:val="000000000000" w:firstRow="0" w:lastRow="0" w:firstColumn="0" w:lastColumn="0" w:oddVBand="0" w:evenVBand="0" w:oddHBand="0" w:evenHBand="0" w:firstRowFirstColumn="0" w:firstRowLastColumn="0" w:lastRowFirstColumn="0" w:lastRowLastColumn="0"/>
               <w:rPr>
-                <w:lang w:val="es-ES"/>
-              </w:rPr>
-            </w:pPr>
-            <w:r>
-              <w:rPr>
-                <w:lang w:val="es-ES"/>
-              </w:rPr>
-              <w:t>3</w:t>
+                <w:b/>
+                <w:lang w:val="es-ES"/>
+              </w:rPr>
+            </w:pPr>
+            <w:r>
+              <w:rPr>
+                <w:lang w:val="es-ES"/>
+              </w:rPr>
+              <w:t>2</w:t>
             </w:r>
           </w:p>
         </w:tc>
@@ -8703,25 +8698,16 @@
               <w:ind w:left="107"/>
               <w:cnfStyle w:val="000000000000" w:firstRow="0" w:lastRow="0" w:firstColumn="0" w:lastColumn="0" w:oddVBand="0" w:evenVBand="0" w:oddHBand="0" w:evenHBand="0" w:firstRowFirstColumn="0" w:firstRowLastColumn="0" w:lastRowFirstColumn="0" w:lastRowLastColumn="0"/>
               <w:rPr>
-                <w:lang w:val="es-ES"/>
-              </w:rPr>
-            </w:pPr>
-            <w:r>
-              <w:rPr>
-                <w:lang w:val="es-ES"/>
-              </w:rPr>
-              <w:t>Alberto Gómez Ceballos</w:t>
-            </w:r>
-          </w:p>
-          <w:p>
-            <w:pPr>
-              <w:pStyle w:val="TableParagraph"/>
-              <w:spacing w:before="1" w:line="249" w:lineRule="exact"/>
-              <w:cnfStyle w:val="000000000000" w:firstRow="0" w:lastRow="0" w:firstColumn="0" w:lastColumn="0" w:oddVBand="0" w:evenVBand="0" w:oddHBand="0" w:evenHBand="0" w:firstRowFirstColumn="0" w:firstRowLastColumn="0" w:lastRowFirstColumn="0" w:lastRowLastColumn="0"/>
-              <w:rPr>
-                <w:lang w:val="es-ES"/>
-              </w:rPr>
-            </w:pPr>
+                <w:b/>
+                <w:lang w:val="es-ES"/>
+              </w:rPr>
+            </w:pPr>
+            <w:r>
+              <w:rPr>
+                <w:lang w:val="es-ES"/>
+              </w:rPr>
+              <w:t>Julio de la Olla Márquez</w:t>
+            </w:r>
           </w:p>
         </w:tc>
         <w:tc>
@@ -8738,7 +8724,7 @@
               <w:cnfStyle w:val="000000000000" w:firstRow="0" w:lastRow="0" w:firstColumn="0" w:lastColumn="0" w:oddVBand="0" w:evenVBand="0" w:oddHBand="0" w:evenHBand="0" w:firstRowFirstColumn="0" w:firstRowLastColumn="0" w:lastRowFirstColumn="0" w:lastRowLastColumn="0"/>
               <w:rPr>
                 <w:rFonts w:ascii="Times New Roman"/>
-                <w:sz w:val="20"/>
+                <w:sz w:val="18"/>
                 <w:lang w:val="es-ES"/>
               </w:rPr>
             </w:pPr>
@@ -8756,120 +8742,6 @@
               <w:ind w:left="0"/>
               <w:jc w:val="center"/>
               <w:cnfStyle w:val="000000000000" w:firstRow="0" w:lastRow="0" w:firstColumn="0" w:lastColumn="0" w:oddVBand="0" w:evenVBand="0" w:oddHBand="0" w:evenHBand="0" w:firstRowFirstColumn="0" w:firstRowLastColumn="0" w:lastRowFirstColumn="0" w:lastRowLastColumn="0"/>
-              <w:rPr>
-                <w:b/>
-                <w:bCs/>
-                <w:lang w:val="es-ES"/>
-              </w:rPr>
-            </w:pPr>
-          </w:p>
-        </w:tc>
-      </w:tr>
-      <w:tr>
-        <w:trPr>
-          <w:cnfStyle w:val="000000100000" w:firstRow="0" w:lastRow="0" w:firstColumn="0" w:lastColumn="0" w:oddVBand="0" w:evenVBand="0" w:oddHBand="1" w:evenHBand="0" w:firstRowFirstColumn="0" w:firstRowLastColumn="0" w:lastRowFirstColumn="0" w:lastRowLastColumn="0"/>
-        </w:trPr>
-        <w:tc>
-          <w:tcPr>
-            <w:cnfStyle w:val="001000000000" w:firstRow="0" w:lastRow="0" w:firstColumn="1" w:lastColumn="0" w:oddVBand="0" w:evenVBand="0" w:oddHBand="0" w:evenHBand="0" w:firstRowFirstColumn="0" w:firstRowLastColumn="0" w:lastRowFirstColumn="0" w:lastRowLastColumn="0"/>
-            <w:tcW w:w="3510" w:type="dxa"/>
-          </w:tcPr>
-          <w:p>
-            <w:pPr>
-              <w:pStyle w:val="TableParagraph"/>
-              <w:ind w:left="105"/>
-              <w:rPr>
-                <w:b w:val="0"/>
-                <w:lang w:val="es-ES"/>
-              </w:rPr>
-            </w:pPr>
-            <w:r>
-              <w:rPr>
-                <w:lang w:val="es-ES"/>
-              </w:rPr>
-              <w:t>Definir la planificación final</w:t>
-            </w:r>
-          </w:p>
-        </w:tc>
-        <w:tc>
-          <w:tcPr>
-            <w:tcW w:w="851" w:type="dxa"/>
-          </w:tcPr>
-          <w:p>
-            <w:pPr>
-              <w:pStyle w:val="TableParagraph"/>
-              <w:spacing w:line="265" w:lineRule="exact"/>
-              <w:ind w:left="5"/>
-              <w:jc w:val="center"/>
-              <w:cnfStyle w:val="000000100000" w:firstRow="0" w:lastRow="0" w:firstColumn="0" w:lastColumn="0" w:oddVBand="0" w:evenVBand="0" w:oddHBand="1" w:evenHBand="0" w:firstRowFirstColumn="0" w:firstRowLastColumn="0" w:lastRowFirstColumn="0" w:lastRowLastColumn="0"/>
-              <w:rPr>
-                <w:b/>
-                <w:lang w:val="es-ES"/>
-              </w:rPr>
-            </w:pPr>
-            <w:r>
-              <w:rPr>
-                <w:lang w:val="es-ES"/>
-              </w:rPr>
-              <w:t>2</w:t>
-            </w:r>
-          </w:p>
-        </w:tc>
-        <w:tc>
-          <w:tcPr>
-            <w:tcW w:w="2961" w:type="dxa"/>
-          </w:tcPr>
-          <w:p>
-            <w:pPr>
-              <w:pStyle w:val="TableParagraph"/>
-              <w:spacing w:before="1" w:line="249" w:lineRule="exact"/>
-              <w:ind w:left="107"/>
-              <w:cnfStyle w:val="000000100000" w:firstRow="0" w:lastRow="0" w:firstColumn="0" w:lastColumn="0" w:oddVBand="0" w:evenVBand="0" w:oddHBand="1" w:evenHBand="0" w:firstRowFirstColumn="0" w:firstRowLastColumn="0" w:lastRowFirstColumn="0" w:lastRowLastColumn="0"/>
-              <w:rPr>
-                <w:b/>
-                <w:lang w:val="es-ES"/>
-              </w:rPr>
-            </w:pPr>
-            <w:r>
-              <w:rPr>
-                <w:lang w:val="es-ES"/>
-              </w:rPr>
-              <w:t>Julio de la Olla Márquez</w:t>
-            </w:r>
-          </w:p>
-        </w:tc>
-        <w:tc>
-          <w:tcPr>
-            <w:tcW w:w="1590" w:type="dxa"/>
-            <w:vAlign w:val="center"/>
-          </w:tcPr>
-          <w:p>
-            <w:pPr>
-              <w:pStyle w:val="TableParagraph"/>
-              <w:spacing w:line="240" w:lineRule="auto"/>
-              <w:ind w:left="0"/>
-              <w:jc w:val="center"/>
-              <w:cnfStyle w:val="000000100000" w:firstRow="0" w:lastRow="0" w:firstColumn="0" w:lastColumn="0" w:oddVBand="0" w:evenVBand="0" w:oddHBand="1" w:evenHBand="0" w:firstRowFirstColumn="0" w:firstRowLastColumn="0" w:lastRowFirstColumn="0" w:lastRowLastColumn="0"/>
-              <w:rPr>
-                <w:rFonts w:ascii="Times New Roman"/>
-                <w:sz w:val="18"/>
-                <w:lang w:val="es-ES"/>
-              </w:rPr>
-            </w:pPr>
-          </w:p>
-        </w:tc>
-        <w:tc>
-          <w:tcPr>
-            <w:tcW w:w="2058" w:type="dxa"/>
-            <w:vAlign w:val="center"/>
-          </w:tcPr>
-          <w:p>
-            <w:pPr>
-              <w:pStyle w:val="TableParagraph"/>
-              <w:spacing w:line="240" w:lineRule="auto"/>
-              <w:ind w:left="0"/>
-              <w:jc w:val="center"/>
-              <w:cnfStyle w:val="000000100000" w:firstRow="0" w:lastRow="0" w:firstColumn="0" w:lastColumn="0" w:oddVBand="0" w:evenVBand="0" w:oddHBand="1" w:evenHBand="0" w:firstRowFirstColumn="0" w:firstRowLastColumn="0" w:lastRowFirstColumn="0" w:lastRowLastColumn="0"/>
               <w:rPr>
                 <w:b/>
                 <w:bCs/>
@@ -16113,7 +15985,7 @@
 </file>
 
 <file path=customXml/itemProps1.xml><?xml version="1.0" encoding="utf-8"?>
-<ds:datastoreItem xmlns:ds="http://schemas.openxmlformats.org/officeDocument/2006/customXml" ds:itemID="{4CAFA056-D1DA-40BA-945F-4D9C36028D54}">
+<ds:datastoreItem xmlns:ds="http://schemas.openxmlformats.org/officeDocument/2006/customXml" ds:itemID="{C5535BA7-44F3-4F79-9995-963590FFD794}">
   <ds:schemaRefs>
     <ds:schemaRef ds:uri="http://schemas.openxmlformats.org/officeDocument/2006/bibliography"/>
   </ds:schemaRefs>

</xml_diff>